<commit_message>
He realizado el diagrama de clases.
También he añadido el Word actualizado.#21
</commit_message>
<xml_diff>
--- a/design/OneHope.Design/CU-ComprarPortatil/CU-Comprar Portátiles.docx
+++ b/design/OneHope.Design/CU-ComprarPortatil/CU-Comprar Portátiles.docx
@@ -106,7 +106,13 @@
         <w:jc w:val="both"/>
       </w:pPr>
       <w:r>
-        <w:t>El cliente selecciona los portátiles que desea comprar, estos se añaden al carrito de compras, actualizando el precio total conforme a la cantidad y el precio unitario de cada portátil seleccionado.</w:t>
+        <w:t>El cliente selecciona los portátiles que desea comprar, estos se añaden al carrito de compras, actualizando el precio</w:t>
+      </w:r>
+      <w:r>
+        <w:t xml:space="preserve"> de compra</w:t>
+      </w:r>
+      <w:r>
+        <w:t xml:space="preserve"> total conforme a la cantidad y el precio unitario de cada portátil seleccionado.</w:t>
       </w:r>
     </w:p>
     <w:p>
@@ -139,7 +145,21 @@
           <w:b/>
           <w:bCs/>
         </w:rPr>
-        <w:t>nombre, precio, marca, procesador</w:t>
+        <w:t>nombre, precio</w:t>
+      </w:r>
+      <w:r>
+        <w:rPr>
+          <w:b/>
+          <w:bCs/>
+        </w:rPr>
+        <w:t xml:space="preserve"> de compra</w:t>
+      </w:r>
+      <w:r>
+        <w:rPr>
+          <w:b/>
+          <w:bCs/>
+        </w:rPr>
+        <w:t>, marca, procesador</w:t>
       </w:r>
       <w:r>
         <w:t xml:space="preserve"> </w:t>
@@ -243,37 +263,74 @@
           <w:b/>
           <w:bCs/>
         </w:rPr>
-        <w:t xml:space="preserve">precio total </w:t>
-      </w:r>
-      <w:r>
-        <w:t>y los portátiles comprados (</w:t>
+        <w:t xml:space="preserve">precio </w:t>
       </w:r>
       <w:r>
         <w:rPr>
           <w:b/>
           <w:bCs/>
         </w:rPr>
-        <w:t>nombre, marca</w:t>
+        <w:t xml:space="preserve">de compra </w:t>
       </w:r>
       <w:r>
         <w:rPr>
           <w:b/>
           <w:bCs/>
         </w:rPr>
-        <w:t>,</w:t>
+        <w:t xml:space="preserve">total </w:t>
+      </w:r>
+      <w:r>
+        <w:t xml:space="preserve">y </w:t>
+      </w:r>
+      <w:r>
+        <w:t xml:space="preserve">la </w:t>
       </w:r>
       <w:r>
         <w:rPr>
           <w:b/>
           <w:bCs/>
         </w:rPr>
-        <w:t xml:space="preserve"> precio</w:t>
+        <w:t>cantidad</w:t>
+      </w:r>
+      <w:r>
+        <w:t xml:space="preserve"> de</w:t>
+      </w:r>
+      <w:r>
+        <w:t xml:space="preserve"> portátiles comprados (</w:t>
       </w:r>
       <w:r>
         <w:rPr>
           <w:b/>
           <w:bCs/>
         </w:rPr>
+        <w:t>nombre, marca</w:t>
+      </w:r>
+      <w:r>
+        <w:rPr>
+          <w:b/>
+          <w:bCs/>
+        </w:rPr>
+        <w:t>,</w:t>
+      </w:r>
+      <w:r>
+        <w:rPr>
+          <w:b/>
+          <w:bCs/>
+        </w:rPr>
+        <w:t xml:space="preserve"> precio</w:t>
+      </w:r>
+      <w:r>
+        <w:rPr>
+          <w:b/>
+          <w:bCs/>
+        </w:rPr>
+        <w:t xml:space="preserve"> de compra</w:t>
+      </w:r>
+      <w:r>
+        <w:rPr>
+          <w:b/>
+          <w:bCs/>
+        </w:rPr>
         <w:t>, procesador y memoria RAM</w:t>
       </w:r>
       <w:r>
@@ -314,7 +371,13 @@
         <w:jc w:val="both"/>
       </w:pPr>
       <w:r>
-        <w:t>2.1 El sistema ofrece el cliente la posibilidad de filtrar los portátiles por precio, marca, nombre, procesador</w:t>
+        <w:t>2.1 El sistema ofrece el cliente la posibilidad de filtrar los portátiles por precio</w:t>
+      </w:r>
+      <w:r>
+        <w:t xml:space="preserve"> de compra</w:t>
+      </w:r>
+      <w:r>
+        <w:t>, marca, nombre, procesador</w:t>
       </w:r>
       <w:r>
         <w:t xml:space="preserve"> y</w:t>
@@ -427,8 +490,61 @@
       </w:r>
     </w:p>
     <w:p/>
+    <w:p/>
+    <w:p/>
+    <w:p/>
+    <w:p/>
+    <w:p>
+      <w:pPr>
+        <w:pStyle w:val="Ttulo1"/>
+      </w:pPr>
+      <w:r>
+        <w:lastRenderedPageBreak/>
+        <w:t>Diagrama de clases CU-Comprar Portátiles:</w:t>
+      </w:r>
+    </w:p>
+    <w:p/>
+    <w:p>
+      <w:r>
+        <w:drawing>
+          <wp:inline distT="0" distB="0" distL="0" distR="0" wp14:anchorId="4AFE41E3" wp14:editId="1DFFDD16">
+            <wp:extent cx="6645910" cy="4602480"/>
+            <wp:effectExtent l="0" t="0" r="2540" b="7620"/>
+            <wp:docPr id="1021772016" name="Imagen 1"/>
+            <wp:cNvGraphicFramePr>
+              <a:graphicFrameLocks xmlns:a="http://schemas.openxmlformats.org/drawingml/2006/main" noChangeAspect="1"/>
+            </wp:cNvGraphicFramePr>
+            <a:graphic xmlns:a="http://schemas.openxmlformats.org/drawingml/2006/main">
+              <a:graphicData uri="http://schemas.openxmlformats.org/drawingml/2006/picture">
+                <pic:pic xmlns:pic="http://schemas.openxmlformats.org/drawingml/2006/picture">
+                  <pic:nvPicPr>
+                    <pic:cNvPr id="1021772016" name=""/>
+                    <pic:cNvPicPr/>
+                  </pic:nvPicPr>
+                  <pic:blipFill>
+                    <a:blip r:embed="rId7"/>
+                    <a:stretch>
+                      <a:fillRect/>
+                    </a:stretch>
+                  </pic:blipFill>
+                  <pic:spPr>
+                    <a:xfrm>
+                      <a:off x="0" y="0"/>
+                      <a:ext cx="6645910" cy="4602480"/>
+                    </a:xfrm>
+                    <a:prstGeom prst="rect">
+                      <a:avLst/>
+                    </a:prstGeom>
+                  </pic:spPr>
+                </pic:pic>
+              </a:graphicData>
+            </a:graphic>
+          </wp:inline>
+        </w:drawing>
+      </w:r>
+    </w:p>
     <w:sectPr>
-      <w:headerReference w:type="default" r:id="rId7"/>
+      <w:headerReference w:type="default" r:id="rId8"/>
       <w:pgSz w:w="11906" w:h="16838"/>
       <w:pgMar w:top="720" w:right="720" w:bottom="397" w:left="720" w:header="708" w:footer="708" w:gutter="0"/>
       <w:cols w:space="708"/>

</xml_diff>

<commit_message>
Resuelto el Diagrama y el Word.
También he resuelto mi confusión en la clase Compra.#20
</commit_message>
<xml_diff>
--- a/design/OneHope.Design/CU-ComprarPortatil/CU-Comprar Portátiles.docx
+++ b/design/OneHope.Design/CU-ComprarPortatil/CU-Comprar Portátiles.docx
@@ -507,10 +507,10 @@
     <w:p>
       <w:r>
         <w:drawing>
-          <wp:inline distT="0" distB="0" distL="0" distR="0" wp14:anchorId="4AFE41E3" wp14:editId="1DFFDD16">
-            <wp:extent cx="6645910" cy="4602480"/>
-            <wp:effectExtent l="0" t="0" r="2540" b="7620"/>
-            <wp:docPr id="1021772016" name="Imagen 1"/>
+          <wp:inline distT="0" distB="0" distL="0" distR="0" wp14:anchorId="70A6AC8F" wp14:editId="207F060B">
+            <wp:extent cx="6645910" cy="4026535"/>
+            <wp:effectExtent l="0" t="0" r="2540" b="0"/>
+            <wp:docPr id="1792330589" name="Imagen 1" descr="Una captura de pantalla de una computadora&#10;&#10;Descripción generada automáticamente"/>
             <wp:cNvGraphicFramePr>
               <a:graphicFrameLocks xmlns:a="http://schemas.openxmlformats.org/drawingml/2006/main" noChangeAspect="1"/>
             </wp:cNvGraphicFramePr>
@@ -518,7 +518,7 @@
               <a:graphicData uri="http://schemas.openxmlformats.org/drawingml/2006/picture">
                 <pic:pic xmlns:pic="http://schemas.openxmlformats.org/drawingml/2006/picture">
                   <pic:nvPicPr>
-                    <pic:cNvPr id="1021772016" name=""/>
+                    <pic:cNvPr id="1792330589" name="Imagen 1" descr="Una captura de pantalla de una computadora&#10;&#10;Descripción generada automáticamente"/>
                     <pic:cNvPicPr/>
                   </pic:nvPicPr>
                   <pic:blipFill>
@@ -530,7 +530,7 @@
                   <pic:spPr>
                     <a:xfrm>
                       <a:off x="0" y="0"/>
-                      <a:ext cx="6645910" cy="4602480"/>
+                      <a:ext cx="6645910" cy="4026535"/>
                     </a:xfrm>
                     <a:prstGeom prst="rect">
                       <a:avLst/>

</xml_diff>

<commit_message>
He resuelto el fallo del diagrama de clases de la clases compra. También he asociado dichos cambios al Word.#20
He cambiado el nombre de la propiedad ListasCompra por LineasCompra en las clases Compra, LineaCompra y Portatil.#27
</commit_message>
<xml_diff>
--- a/design/OneHope.Design/CU-ComprarPortatil/CU-Comprar Portátiles.docx
+++ b/design/OneHope.Design/CU-ComprarPortatil/CU-Comprar Portátiles.docx
@@ -506,11 +506,14 @@
     <w:p/>
     <w:p>
       <w:r>
+        <w:rPr>
+          <w:noProof/>
+        </w:rPr>
         <w:drawing>
-          <wp:inline distT="0" distB="0" distL="0" distR="0" wp14:anchorId="70A6AC8F" wp14:editId="207F060B">
-            <wp:extent cx="6645910" cy="4026535"/>
+          <wp:inline distT="0" distB="0" distL="0" distR="0" wp14:anchorId="5040E43A" wp14:editId="0E01F0DB">
+            <wp:extent cx="6645910" cy="5361305"/>
             <wp:effectExtent l="0" t="0" r="2540" b="0"/>
-            <wp:docPr id="1792330589" name="Imagen 1" descr="Una captura de pantalla de una computadora&#10;&#10;Descripción generada automáticamente"/>
+            <wp:docPr id="1143878559" name="Imagen 1" descr="Diagrama&#10;&#10;Descripción generada automáticamente"/>
             <wp:cNvGraphicFramePr>
               <a:graphicFrameLocks xmlns:a="http://schemas.openxmlformats.org/drawingml/2006/main" noChangeAspect="1"/>
             </wp:cNvGraphicFramePr>
@@ -518,7 +521,7 @@
               <a:graphicData uri="http://schemas.openxmlformats.org/drawingml/2006/picture">
                 <pic:pic xmlns:pic="http://schemas.openxmlformats.org/drawingml/2006/picture">
                   <pic:nvPicPr>
-                    <pic:cNvPr id="1792330589" name="Imagen 1" descr="Una captura de pantalla de una computadora&#10;&#10;Descripción generada automáticamente"/>
+                    <pic:cNvPr id="1143878559" name="Imagen 1" descr="Diagrama&#10;&#10;Descripción generada automáticamente"/>
                     <pic:cNvPicPr/>
                   </pic:nvPicPr>
                   <pic:blipFill>
@@ -530,7 +533,7 @@
                   <pic:spPr>
                     <a:xfrm>
                       <a:off x="0" y="0"/>
-                      <a:ext cx="6645910" cy="4026535"/>
+                      <a:ext cx="6645910" cy="5361305"/>
                     </a:xfrm>
                     <a:prstGeom prst="rect">
                       <a:avLst/>

</xml_diff>

<commit_message>
He corregido la enumeración de los flujos alternativos ya que estaban mal enumerados.#78
</commit_message>
<xml_diff>
--- a/design/OneHope.Design/CU-ComprarPortatil/CU-Comprar Portátiles.docx
+++ b/design/OneHope.Design/CU-ComprarPortatil/CU-Comprar Portátiles.docx
@@ -223,7 +223,13 @@
         <w:jc w:val="both"/>
       </w:pPr>
       <w:r>
-        <w:t>El cliente rellena los datos y elige la opción Guardar.</w:t>
+        <w:t xml:space="preserve">El cliente rellena los datos y elige la opción </w:t>
+      </w:r>
+      <w:r>
+        <w:t>Comprar</w:t>
+      </w:r>
+      <w:r>
+        <w:t>.</w:t>
       </w:r>
     </w:p>
     <w:p>
@@ -408,7 +414,13 @@
         <w:jc w:val="both"/>
       </w:pPr>
       <w:r>
-        <w:t xml:space="preserve">Flujo Alternativo 3 – al Paso </w:t>
+        <w:t xml:space="preserve">Flujo Alternativo </w:t>
+      </w:r>
+      <w:r>
+        <w:t>2</w:t>
+      </w:r>
+      <w:r>
+        <w:t xml:space="preserve"> – al Paso </w:t>
       </w:r>
       <w:r>
         <w:t>4</w:t>
@@ -427,7 +439,13 @@
         <w:pStyle w:val="Ttulo2"/>
       </w:pPr>
       <w:r>
-        <w:t>Flujo Alternativo 4 – al Paso 5</w:t>
+        <w:t xml:space="preserve">Flujo Alternativo </w:t>
+      </w:r>
+      <w:r>
+        <w:t>3</w:t>
+      </w:r>
+      <w:r>
+        <w:t xml:space="preserve"> – al Paso 5</w:t>
       </w:r>
     </w:p>
     <w:p>
@@ -443,7 +461,13 @@
         <w:pStyle w:val="Ttulo2"/>
       </w:pPr>
       <w:r>
-        <w:t>Flujo Alternativo 5 – al Paso 7</w:t>
+        <w:t xml:space="preserve">Flujo Alternativo </w:t>
+      </w:r>
+      <w:r>
+        <w:t>4</w:t>
+      </w:r>
+      <w:r>
+        <w:t xml:space="preserve"> – al Paso 7</w:t>
       </w:r>
     </w:p>
     <w:p>
@@ -459,7 +483,13 @@
         <w:pStyle w:val="Ttulo2"/>
       </w:pPr>
       <w:r>
-        <w:t>Flujo Alternativo 6 – al Paso 7</w:t>
+        <w:t xml:space="preserve">Flujo Alternativo </w:t>
+      </w:r>
+      <w:r>
+        <w:t>5</w:t>
+      </w:r>
+      <w:r>
+        <w:t xml:space="preserve"> – al Paso 7</w:t>
       </w:r>
     </w:p>
     <w:p>

</xml_diff>